<commit_message>
Atualização da página index
</commit_message>
<xml_diff>
--- a/documentacao.docx
+++ b/documentacao.docx
@@ -6,19 +6,9 @@
       <w:pPr>
         <w:pStyle w:val="Ttulo1"/>
       </w:pPr>
-      <w:proofErr w:type="spellStart"/>
-      <w:r>
-        <w:t>Healthy</w:t>
-      </w:r>
-      <w:proofErr w:type="spellEnd"/>
-      <w:r>
-        <w:t xml:space="preserve"> </w:t>
-      </w:r>
-      <w:proofErr w:type="spellStart"/>
-      <w:r>
-        <w:t>Aesthetics</w:t>
-      </w:r>
-      <w:proofErr w:type="spellEnd"/>
+      <w:r>
+        <w:t>Muscle Rise</w:t>
+      </w:r>
     </w:p>
     <w:p>
       <w:pPr>
@@ -145,15 +135,7 @@
         <w:t>.</w:t>
       </w:r>
       <w:r>
-        <w:t xml:space="preserve"> Segundo </w:t>
-      </w:r>
-      <w:proofErr w:type="spellStart"/>
-      <w:r>
-        <w:t>Leighton</w:t>
-      </w:r>
-      <w:proofErr w:type="spellEnd"/>
-      <w:r>
-        <w:t xml:space="preserve"> (1987) sua origem é milenar, já que existem registros de competições de beleza corporal e simetria na Grécia antiga e no Egito</w:t>
+        <w:t xml:space="preserve"> Segundo Leighton (1987) sua origem é milenar, já que existem registros de competições de beleza corporal e simetria na Grécia antiga e no Egito</w:t>
       </w:r>
       <w:r>
         <w:t>.</w:t>
@@ -255,7 +237,19 @@
         <w:t xml:space="preserve">, </w:t>
       </w:r>
       <w:r>
-        <w:t xml:space="preserve">sendo a segunda maior atividade física </w:t>
+        <w:t>sendo a segunda</w:t>
+      </w:r>
+      <w:r>
+        <w:t xml:space="preserve"> </w:t>
+      </w:r>
+      <w:r>
+        <w:t>atividade física</w:t>
+      </w:r>
+      <w:r>
+        <w:t xml:space="preserve"> mais praticada</w:t>
+      </w:r>
+      <w:r>
+        <w:t xml:space="preserve"> </w:t>
       </w:r>
       <w:r>
         <w:t>do mundo, atrás apenas da caminhada (33,6%).</w:t>
@@ -270,7 +264,37 @@
         <w:t xml:space="preserve"> </w:t>
       </w:r>
       <w:r>
-        <w:t>o aprimoramento corporal é um processo delicado e complicado. Seus principais problemas são a desinformação e o uso indevido de hormônios.</w:t>
+        <w:t>o aprimoramento corporal é um processo delicado e complicado.</w:t>
+      </w:r>
+      <w:r>
+        <w:t xml:space="preserve"> Pode-se afirmar q</w:t>
+      </w:r>
+      <w:r>
+        <w:t>u</w:t>
+      </w:r>
+      <w:r>
+        <w:t>e seu</w:t>
+      </w:r>
+      <w:r>
+        <w:t xml:space="preserve"> </w:t>
+      </w:r>
+      <w:r>
+        <w:t>principa</w:t>
+      </w:r>
+      <w:r>
+        <w:t>l</w:t>
+      </w:r>
+      <w:r>
+        <w:t xml:space="preserve"> problema </w:t>
+      </w:r>
+      <w:r>
+        <w:t>é</w:t>
+      </w:r>
+      <w:r>
+        <w:t xml:space="preserve"> a desinformação</w:t>
+      </w:r>
+      <w:r>
+        <w:t>.</w:t>
       </w:r>
       <w:r>
         <w:t xml:space="preserve"> </w:t>
@@ -314,39 +338,6 @@
     </w:p>
     <w:p>
       <w:pPr>
-        <w:ind w:firstLine="708"/>
-        <w:jc w:val="both"/>
-      </w:pPr>
-      <w:r>
-        <w:t>Dentro do fisiculturismo</w:t>
-      </w:r>
-      <w:r>
-        <w:t xml:space="preserve"> e na musculação</w:t>
-      </w:r>
-      <w:r>
-        <w:t xml:space="preserve"> os hormônios são responsáveis pelo aumento de desemprenho,</w:t>
-      </w:r>
-      <w:r>
-        <w:t xml:space="preserve"> </w:t>
-      </w:r>
-      <w:r>
-        <w:t>entretanto,</w:t>
-      </w:r>
-      <w:r>
-        <w:t xml:space="preserve"> o alto </w:t>
-      </w:r>
-      <w:r>
-        <w:t>nível</w:t>
-      </w:r>
-      <w:r>
-        <w:t xml:space="preserve"> vem acompanhado de efeitos colaterais. Dentre os efeitos colaterais estão acne severa, retenção de líquidos, aumento da pressão sanguínea, tumores no fígado e pâncreas, alterações nos níveis de coagulação sanguínea e de colesterol e aumento </w:t>
-      </w:r>
-      <w:r>
-        <w:t>de agressividade.</w:t>
-      </w:r>
-    </w:p>
-    <w:p>
-      <w:pPr>
         <w:pStyle w:val="Ttulo1"/>
       </w:pPr>
       <w:r>
@@ -356,61 +347,243 @@
     <w:p/>
     <w:p>
       <w:r>
-        <w:t>O presente projeto tem o objetivo de auxiliar os praticantes de musculação através do compartilhamento de conhecimento.</w:t>
-      </w:r>
-    </w:p>
-    <w:p/>
-    <w:p>
-      <w:pPr>
-        <w:pStyle w:val="Ttulo1"/>
-      </w:pPr>
-      <w:r>
-        <w:t>Justificativa</w:t>
-      </w:r>
-    </w:p>
-    <w:p/>
-    <w:p>
-      <w:pPr>
-        <w:rPr>
-          <w:u w:val="single"/>
-        </w:rPr>
-      </w:pPr>
-      <w:r>
-        <w:t>XXXXXXXXX</w:t>
+        <w:t>O presente projeto tem o objetivo de auxiliar os</w:t>
+      </w:r>
+      <w:r>
+        <w:t xml:space="preserve"> iniciantes</w:t>
+      </w:r>
+      <w:r>
+        <w:t xml:space="preserve"> de musculaç</w:t>
+      </w:r>
+      <w:r>
+        <w:t>ão fornecendo conhecimento básico sobre a atividade física através d</w:t>
+      </w:r>
+      <w:r>
+        <w:t>e um jogo clicker</w:t>
+      </w:r>
+      <w:r>
+        <w:t>.</w:t>
       </w:r>
     </w:p>
     <w:p/>
     <w:p/>
+    <w:p/>
+    <w:p/>
+    <w:p/>
+    <w:p/>
+    <w:p/>
+    <w:p/>
+    <w:p/>
+    <w:p/>
+    <w:p/>
     <w:p>
       <w:pPr>
         <w:pStyle w:val="Ttulo1"/>
       </w:pPr>
       <w:r>
+        <w:t>Justificativa</w:t>
+      </w:r>
+    </w:p>
+    <w:p/>
+    <w:p>
+      <w:r>
+        <w:t>Tornar os praticantes de musculação mais informados a respeito das peculiaridades da atividade física pode trazer consigo diversos benefícios aos praticantes, dentre eles estão: aceleração da evolução física, aumento do desempenho físico, diminuição do risco de lesões e melhoria da saúde do indivíduo em todas as áreas. Baseando-se neste fato o presente projeto se evidencia alinhado com o 3</w:t>
+      </w:r>
+      <w:r>
+        <w:t>º dos dezessete objetivos de desenvolvimento sustentável da ONU (Organização das nações unidas) para 2030, sendo o terceiro objetivo “saúde e bem-estar”.</w:t>
+      </w:r>
+    </w:p>
+    <w:p>
+      <w:r>
+        <w:t>Além dos benefícios, o projeto é especial para mim, pois, quando comecei na musculação eu me vi perdido em meio a</w:t>
+      </w:r>
+      <w:r>
+        <w:t xml:space="preserve"> um</w:t>
+      </w:r>
+      <w:r>
+        <w:t xml:space="preserve"> mundo novo e desconhecido, assim como muitos iniciantes.</w:t>
+      </w:r>
+      <w:r>
+        <w:t xml:space="preserve"> E também p</w:t>
+      </w:r>
+      <w:r>
+        <w:t>ela musculação ser a responsável por desenvolver disciplina em mim, característica esta que se revela fundamental para meu progresso em todas as áreas da minha vida.</w:t>
+      </w:r>
+      <w:r>
+        <w:t xml:space="preserve"> </w:t>
+      </w:r>
+    </w:p>
+    <w:p/>
+    <w:p/>
+    <w:p>
+      <w:pPr>
+        <w:pStyle w:val="Ttulo1"/>
+      </w:pPr>
+      <w:r>
         <w:t>Escopo</w:t>
       </w:r>
     </w:p>
     <w:p/>
     <w:p>
-      <w:r>
-        <w:t>XXXXXXXXX</w:t>
+      <w:pPr>
+        <w:rPr>
+          <w:b/>
+          <w:bCs/>
+        </w:rPr>
+      </w:pPr>
+      <w:r>
+        <w:rPr>
+          <w:b/>
+          <w:bCs/>
+        </w:rPr>
+        <w:t>Cadastro e login</w:t>
+      </w:r>
+    </w:p>
+    <w:p>
+      <w:r>
+        <w:t>-Deve ser feito com CSS, HTML e JavaScript</w:t>
+      </w:r>
+    </w:p>
+    <w:p>
+      <w:r>
+        <w:t xml:space="preserve">-Deve conter os campos: Gênero, altura, peso, senha e e-mail </w:t>
+      </w:r>
+    </w:p>
+    <w:p>
+      <w:r>
+        <w:t>-Validação de formulário</w:t>
+      </w:r>
+    </w:p>
+    <w:p>
+      <w:r>
+        <w:t>-Aplicação da API NodeJS para cadastro</w:t>
+      </w:r>
+    </w:p>
+    <w:p>
+      <w:r>
+        <w:t>e consulta no banco de dados</w:t>
       </w:r>
     </w:p>
     <w:p/>
     <w:p>
       <w:pPr>
-        <w:pStyle w:val="Ttulo1"/>
-      </w:pPr>
-      <w:r>
-        <w:t>Premissas e Restrições</w:t>
+        <w:rPr>
+          <w:b/>
+          <w:bCs/>
+        </w:rPr>
+      </w:pPr>
+      <w:r>
+        <w:rPr>
+          <w:b/>
+          <w:bCs/>
+        </w:rPr>
+        <w:t>Home</w:t>
+      </w:r>
+    </w:p>
+    <w:p>
+      <w:r>
+        <w:t>-Deve ser feito com CSS, HTML e JavaScript</w:t>
+      </w:r>
+    </w:p>
+    <w:p>
+      <w:r>
+        <w:t>-Página para contextualizar o projeto</w:t>
       </w:r>
     </w:p>
     <w:p/>
-    <w:p>
-      <w:r>
-        <w:t>XXXXXXXXX</w:t>
-      </w:r>
-    </w:p>
     <w:p/>
+    <w:p>
+      <w:pPr>
+        <w:rPr>
+          <w:b/>
+          <w:bCs/>
+        </w:rPr>
+      </w:pPr>
+      <w:r>
+        <w:rPr>
+          <w:b/>
+          <w:bCs/>
+        </w:rPr>
+        <w:t>Banco de dados</w:t>
+      </w:r>
+    </w:p>
+    <w:p>
+      <w:r>
+        <w:t>-Deve ser feito com MySQL</w:t>
+      </w:r>
+    </w:p>
+    <w:p>
+      <w:r>
+        <w:t>-Modelagem com relações (1:1) e (1:N)</w:t>
+      </w:r>
+    </w:p>
+    <w:p>
+      <w:r>
+        <w:t>-Script baseado na modelagem</w:t>
+      </w:r>
+    </w:p>
+    <w:p/>
+    <w:p>
+      <w:pPr>
+        <w:rPr>
+          <w:b/>
+          <w:bCs/>
+        </w:rPr>
+      </w:pPr>
+      <w:r>
+        <w:rPr>
+          <w:b/>
+          <w:bCs/>
+        </w:rPr>
+        <w:t>Jogo educativo</w:t>
+      </w:r>
+    </w:p>
+    <w:p>
+      <w:r>
+        <w:t>-Deve ser feito com CSS, HTML e JavaScript</w:t>
+      </w:r>
+    </w:p>
+    <w:p>
+      <w:r>
+        <w:t>-Similar ao cookie clicker</w:t>
+      </w:r>
+    </w:p>
+    <w:p>
+      <w:r>
+        <w:t>-Aplicação da API NodeJS para consultar e armazenar o progresso no banco de dados</w:t>
+      </w:r>
+    </w:p>
+    <w:p/>
+    <w:p>
+      <w:pPr>
+        <w:rPr>
+          <w:b/>
+          <w:bCs/>
+        </w:rPr>
+      </w:pPr>
+      <w:r>
+        <w:rPr>
+          <w:b/>
+          <w:bCs/>
+        </w:rPr>
+        <w:t xml:space="preserve">Analytics </w:t>
+      </w:r>
+    </w:p>
+    <w:p>
+      <w:r>
+        <w:t>-Tela de leaderboard com gráficos exibindo os níveis dos powerUps, quantidade de clicks e quantidade de pontos dos usuários</w:t>
+      </w:r>
+    </w:p>
+    <w:p>
+      <w:r>
+        <w:t>-Deve ser feito com HTML, CSS, JavaScript</w:t>
+      </w:r>
+    </w:p>
+    <w:p>
+      <w:r>
+        <w:t>-Os dados devem estar sendo coletados do banco</w:t>
+      </w:r>
+    </w:p>
     <w:p/>
     <w:sectPr>
       <w:headerReference w:type="even" r:id="rId11"/>
@@ -2954,10 +3127,26 @@
 </file>
 
 <file path=customXml/item1.xml><?xml version="1.0" encoding="utf-8"?>
-<b:Sources xmlns:b="http://schemas.openxmlformats.org/officeDocument/2006/bibliography" xmlns="http://schemas.openxmlformats.org/officeDocument/2006/bibliography" SelectedStyle="\APASixthEditionOfficeOnline.xsl" StyleName="APA" Version="6"/>
+<?mso-contentType ?>
+<FormTemplates xmlns="http://schemas.microsoft.com/sharepoint/v3/contenttype/forms">
+  <Display>DocumentLibraryForm</Display>
+  <Edit>DocumentLibraryForm</Edit>
+  <New>DocumentLibraryForm</New>
+</FormTemplates>
 </file>
 
 <file path=customXml/item2.xml><?xml version="1.0" encoding="utf-8"?>
+<p:properties xmlns:p="http://schemas.microsoft.com/office/2006/metadata/properties" xmlns:xsi="http://www.w3.org/2001/XMLSchema-instance" xmlns:pc="http://schemas.microsoft.com/office/infopath/2007/PartnerControls">
+  <documentManagement>
+    <lcf76f155ced4ddcb4097134ff3c332f xmlns="0a53ad5e-08cc-4fba-9df9-747b79db3e02">
+      <Terms xmlns="http://schemas.microsoft.com/office/infopath/2007/PartnerControls"/>
+    </lcf76f155ced4ddcb4097134ff3c332f>
+    <TaxCatchAll xmlns="99f50afe-28e2-457c-9852-048361d66aad" xsi:nil="true"/>
+  </documentManagement>
+</p:properties>
+</file>
+
+<file path=customXml/item3.xml><?xml version="1.0" encoding="utf-8"?>
 <ct:contentTypeSchema xmlns:ct="http://schemas.microsoft.com/office/2006/metadata/contentType" xmlns:ma="http://schemas.microsoft.com/office/2006/metadata/properties/metaAttributes" ct:_="" ma:_="" ma:contentTypeName="Documento" ma:contentTypeID="0x0101007F8ECE7139958D46ABEDA89D12B90CBF" ma:contentTypeVersion="12" ma:contentTypeDescription="Crie um novo documento." ma:contentTypeScope="" ma:versionID="504e4214042ae000646439f7e69e4742">
   <xsd:schema xmlns:xsd="http://www.w3.org/2001/XMLSchema" xmlns:xs="http://www.w3.org/2001/XMLSchema" xmlns:p="http://schemas.microsoft.com/office/2006/metadata/properties" xmlns:ns2="0a53ad5e-08cc-4fba-9df9-747b79db3e02" xmlns:ns3="99f50afe-28e2-457c-9852-048361d66aad" targetNamespace="http://schemas.microsoft.com/office/2006/metadata/properties" ma:root="true" ma:fieldsID="858e620b6131f334f565d79b87bb2368" ns2:_="" ns3:_="">
     <xsd:import namespace="0a53ad5e-08cc-4fba-9df9-747b79db3e02"/>
@@ -3152,35 +3341,30 @@
 </ct:contentTypeSchema>
 </file>
 
-<file path=customXml/item3.xml><?xml version="1.0" encoding="utf-8"?>
-<p:properties xmlns:p="http://schemas.microsoft.com/office/2006/metadata/properties" xmlns:xsi="http://www.w3.org/2001/XMLSchema-instance" xmlns:pc="http://schemas.microsoft.com/office/infopath/2007/PartnerControls">
-  <documentManagement>
-    <lcf76f155ced4ddcb4097134ff3c332f xmlns="0a53ad5e-08cc-4fba-9df9-747b79db3e02">
-      <Terms xmlns="http://schemas.microsoft.com/office/infopath/2007/PartnerControls"/>
-    </lcf76f155ced4ddcb4097134ff3c332f>
-    <TaxCatchAll xmlns="99f50afe-28e2-457c-9852-048361d66aad" xsi:nil="true"/>
-  </documentManagement>
-</p:properties>
-</file>
-
 <file path=customXml/item4.xml><?xml version="1.0" encoding="utf-8"?>
-<?mso-contentType ?>
-<FormTemplates xmlns="http://schemas.microsoft.com/sharepoint/v3/contenttype/forms">
-  <Display>DocumentLibraryForm</Display>
-  <Edit>DocumentLibraryForm</Edit>
-  <New>DocumentLibraryForm</New>
-</FormTemplates>
+<b:Sources xmlns:b="http://schemas.openxmlformats.org/officeDocument/2006/bibliography" xmlns="http://schemas.openxmlformats.org/officeDocument/2006/bibliography" SelectedStyle="\APASixthEditionOfficeOnline.xsl" StyleName="APA" Version="6"/>
 </file>
 
 <file path=customXml/itemProps1.xml><?xml version="1.0" encoding="utf-8"?>
-<ds:datastoreItem xmlns:ds="http://schemas.openxmlformats.org/officeDocument/2006/customXml" ds:itemID="{43C36E59-8586-4352-8310-158AD4E65655}">
+<ds:datastoreItem xmlns:ds="http://schemas.openxmlformats.org/officeDocument/2006/customXml" ds:itemID="{B52C9AD5-4F18-4494-A12B-C11EA8399E21}">
   <ds:schemaRefs>
-    <ds:schemaRef ds:uri="http://schemas.openxmlformats.org/officeDocument/2006/bibliography"/>
+    <ds:schemaRef ds:uri="http://schemas.microsoft.com/sharepoint/v3/contenttype/forms"/>
   </ds:schemaRefs>
 </ds:datastoreItem>
 </file>
 
 <file path=customXml/itemProps2.xml><?xml version="1.0" encoding="utf-8"?>
+<ds:datastoreItem xmlns:ds="http://schemas.openxmlformats.org/officeDocument/2006/customXml" ds:itemID="{79054B02-B215-46AC-9176-544339E93661}">
+  <ds:schemaRefs>
+    <ds:schemaRef ds:uri="http://schemas.microsoft.com/office/2006/metadata/properties"/>
+    <ds:schemaRef ds:uri="http://schemas.microsoft.com/office/infopath/2007/PartnerControls"/>
+    <ds:schemaRef ds:uri="0a53ad5e-08cc-4fba-9df9-747b79db3e02"/>
+    <ds:schemaRef ds:uri="99f50afe-28e2-457c-9852-048361d66aad"/>
+  </ds:schemaRefs>
+</ds:datastoreItem>
+</file>
+
+<file path=customXml/itemProps3.xml><?xml version="1.0" encoding="utf-8"?>
 <ds:datastoreItem xmlns:ds="http://schemas.openxmlformats.org/officeDocument/2006/customXml" ds:itemID="{8B299A9B-9EFB-406E-955B-E4E23C7F5805}">
   <ds:schemaRefs>
     <ds:schemaRef ds:uri="http://schemas.microsoft.com/office/2006/metadata/contentType"/>
@@ -3199,21 +3383,10 @@
 </ds:datastoreItem>
 </file>
 
-<file path=customXml/itemProps3.xml><?xml version="1.0" encoding="utf-8"?>
-<ds:datastoreItem xmlns:ds="http://schemas.openxmlformats.org/officeDocument/2006/customXml" ds:itemID="{79054B02-B215-46AC-9176-544339E93661}">
+<file path=customXml/itemProps4.xml><?xml version="1.0" encoding="utf-8"?>
+<ds:datastoreItem xmlns:ds="http://schemas.openxmlformats.org/officeDocument/2006/customXml" ds:itemID="{43C36E59-8586-4352-8310-158AD4E65655}">
   <ds:schemaRefs>
-    <ds:schemaRef ds:uri="http://schemas.microsoft.com/office/2006/metadata/properties"/>
-    <ds:schemaRef ds:uri="http://schemas.microsoft.com/office/infopath/2007/PartnerControls"/>
-    <ds:schemaRef ds:uri="0a53ad5e-08cc-4fba-9df9-747b79db3e02"/>
-    <ds:schemaRef ds:uri="99f50afe-28e2-457c-9852-048361d66aad"/>
-  </ds:schemaRefs>
-</ds:datastoreItem>
-</file>
-
-<file path=customXml/itemProps4.xml><?xml version="1.0" encoding="utf-8"?>
-<ds:datastoreItem xmlns:ds="http://schemas.openxmlformats.org/officeDocument/2006/customXml" ds:itemID="{B52C9AD5-4F18-4494-A12B-C11EA8399E21}">
-  <ds:schemaRefs>
-    <ds:schemaRef ds:uri="http://schemas.microsoft.com/sharepoint/v3/contenttype/forms"/>
+    <ds:schemaRef ds:uri="http://schemas.openxmlformats.org/officeDocument/2006/bibliography"/>
   </ds:schemaRefs>
 </ds:datastoreItem>
 </file>
</xml_diff>